<commit_message>
Atualização Casos de Uso e Xhtml
</commit_message>
<xml_diff>
--- a/doc/Descrição dos Casos de Uso.docx
+++ b/doc/Descrição dos Casos de Uso.docx
@@ -50,8 +50,6 @@
       <w:r>
         <w:t>permite a alteração destes campos. No botão excluir o sistema emite uma mensagem de alerta e confirmação e exclui todas matérias e conteúdos vinculados.</w:t>
       </w:r>
-      <w:bookmarkStart w:id="0" w:name="_GoBack"/>
-      <w:bookmarkEnd w:id="0"/>
     </w:p>
     <w:p>
       <w:r>
@@ -71,6 +69,19 @@
     <w:p>
       <w:r>
         <w:t>UC4 Mostrar Curso</w:t>
+      </w:r>
+    </w:p>
+    <w:p>
+      <w:r>
+        <w:t xml:space="preserve">Este caso de uso começa quando o usuário autorizado clica em um dos cursos apresentados em uma lista de cursos disponíveis. O sistema mostra na tela a uma lista hierarquizada com as matérias do curso e os conteúdos de cada matéria e uma marcação em cada conteúdo e matéria do progresso de sua execução, quando esta já foi acessada. O usuário escolhe uma das matérias e o sistema mostra todos </w:t>
+      </w:r>
+      <w:proofErr w:type="spellStart"/>
+      <w:r>
+        <w:t>conteúdos</w:t>
+      </w:r>
+      <w:proofErr w:type="spellEnd"/>
+      <w:r>
+        <w:t xml:space="preserve"> desta matéria em uma arvore. O usuário então clica sobre a matéria e o sistema remete ao UC2 Mostrar Matéria.</w:t>
       </w:r>
     </w:p>
     <w:p>

</xml_diff>